<commit_message>
Only 2 V2 branch
</commit_message>
<xml_diff>
--- a/Test Repo.docx
+++ b/Test Repo.docx
@@ -11,6 +11,12 @@
     <w:p>
       <w:r>
         <w:t>Here is my source control repo.</w:t>
+      </w:r>
+    </w:p>
+    <w:p/>
+    <w:p>
+      <w:r>
+        <w:t>V2 changes</w:t>
       </w:r>
       <w:bookmarkStart w:id="0" w:name="_GoBack"/>
       <w:bookmarkEnd w:id="0"/>

</xml_diff>